<commit_message>
CSS für Handy angepasst
</commit_message>
<xml_diff>
--- a/QRcodes/qr_word.docx
+++ b/QRcodes/qr_word.docx
@@ -3,15 +3,33 @@
 <w:document xmlns:wpc="http://schemas.microsoft.com/office/word/2010/wordprocessingCanvas" xmlns:cx="http://schemas.microsoft.com/office/drawing/2014/chartex" xmlns:cx1="http://schemas.microsoft.com/office/drawing/2015/9/8/chartex" xmlns:cx2="http://schemas.microsoft.com/office/drawing/2015/10/21/chartex" xmlns:cx3="http://schemas.microsoft.com/office/drawing/2016/5/9/chartex" xmlns:cx4="http://schemas.microsoft.com/office/drawing/2016/5/10/chartex" xmlns:cx5="http://schemas.microsoft.com/office/drawing/2016/5/11/chartex" xmlns:cx6="http://schemas.microsoft.com/office/drawing/2016/5/12/chartex" xmlns:cx7="http://schemas.microsoft.com/office/drawing/2016/5/13/chartex" xmlns:cx8="http://schemas.microsoft.com/office/drawing/2016/5/14/chartex" xmlns:mc="http://schemas.openxmlformats.org/markup-compatibility/2006" xmlns:aink="http://schemas.microsoft.com/office/drawing/2016/ink" xmlns:am3d="http://schemas.microsoft.com/office/drawing/2017/model3d" xmlns:o="urn:schemas-microsoft-com:office:office" xmlns:oel="http://schemas.microsoft.com/office/2019/extlst" xmlns:r="http://schemas.openxmlformats.org/officeDocument/2006/relationships" xmlns:m="http://schemas.openxmlformats.org/officeDocument/2006/math" xmlns:v="urn:schemas-microsoft-com:vml" xmlns:wp14="http://schemas.microsoft.com/office/word/2010/wordprocessingDrawing" xmlns:wp="http://schemas.openxmlformats.org/drawingml/2006/wordprocessingDrawing" xmlns:w10="urn:schemas-microsoft-com:office:word" xmlns:w="http://schemas.openxmlformats.org/wordprocessingml/2006/main" xmlns:w14="http://schemas.microsoft.com/office/word/2010/wordml" xmlns:w15="http://schemas.microsoft.com/office/word/2012/wordml" xmlns:w16cex="http://schemas.microsoft.com/office/word/2018/wordml/cex" xmlns:w16cid="http://schemas.microsoft.com/office/word/2016/wordml/cid" xmlns:w16="http://schemas.microsoft.com/office/word/2018/wordml" xmlns:w16sdtdh="http://schemas.microsoft.com/office/word/2020/wordml/sdtdatahash" xmlns:w16se="http://schemas.microsoft.com/office/word/2015/wordml/symex" xmlns:wpg="http://schemas.microsoft.com/office/word/2010/wordprocessingGroup" xmlns:wpi="http://schemas.microsoft.com/office/word/2010/wordprocessingInk" xmlns:wne="http://schemas.microsoft.com/office/word/2006/wordml" xmlns:wps="http://schemas.microsoft.com/office/word/2010/wordprocessingShape" mc:Ignorable="w14 w15 w16se w16cid w16 w16cex w16sdtdh wp14">
   <w:body>
     <w:p>
+      <w:pPr>
+        <w:jc w:val="center"/>
+        <w:rPr>
+          <w:sz w:val="10"/>
+          <w:szCs w:val="10"/>
+        </w:rPr>
+      </w:pPr>
+    </w:p>
+    <w:p>
+      <w:pPr>
+        <w:jc w:val="center"/>
+        <w:rPr>
+          <w:sz w:val="180"/>
+          <w:szCs w:val="180"/>
+        </w:rPr>
+      </w:pPr>
       <w:r>
         <w:rPr>
           <w:noProof/>
+          <w:sz w:val="320"/>
+          <w:szCs w:val="320"/>
         </w:rPr>
         <w:drawing>
-          <wp:inline distT="0" distB="0" distL="0" distR="0" wp14:anchorId="437795C4" wp14:editId="49B6E0C3">
-            <wp:extent cx="2520000" cy="2520000"/>
+          <wp:inline distT="0" distB="0" distL="0" distR="0" wp14:anchorId="04DAF69C" wp14:editId="0E9ED32A">
+            <wp:extent cx="5756910" cy="5756910"/>
             <wp:effectExtent l="0" t="0" r="0" b="0"/>
-            <wp:docPr id="120332004" name="Grafik 1" descr="Ein Bild, das Text, Screenshot, Grafiken, Schrift enthält.&#10;&#10;Automatisch generierte Beschreibung"/>
+            <wp:docPr id="1884665055" name="Grafik 3" descr="Ein Bild, das Text, Grafiken, Logo, Schrift enthält.&#10;&#10;Automatisch generierte Beschreibung"/>
             <wp:cNvGraphicFramePr>
               <a:graphicFrameLocks xmlns:a="http://schemas.openxmlformats.org/drawingml/2006/main" noChangeAspect="1"/>
             </wp:cNvGraphicFramePr>
@@ -19,7 +37,7 @@
               <a:graphicData uri="http://schemas.openxmlformats.org/drawingml/2006/picture">
                 <pic:pic xmlns:pic="http://schemas.openxmlformats.org/drawingml/2006/picture">
                   <pic:nvPicPr>
-                    <pic:cNvPr id="120332004" name="Grafik 1" descr="Ein Bild, das Text, Screenshot, Grafiken, Schrift enthält.&#10;&#10;Automatisch generierte Beschreibung"/>
+                    <pic:cNvPr id="1884665055" name="Grafik 3" descr="Ein Bild, das Text, Grafiken, Logo, Schrift enthält.&#10;&#10;Automatisch generierte Beschreibung"/>
                     <pic:cNvPicPr/>
                   </pic:nvPicPr>
                   <pic:blipFill>
@@ -37,7 +55,7 @@
                   <pic:spPr>
                     <a:xfrm>
                       <a:off x="0" y="0"/>
-                      <a:ext cx="2520000" cy="2520000"/>
+                      <a:ext cx="5756910" cy="5756910"/>
                     </a:xfrm>
                     <a:prstGeom prst="rect">
                       <a:avLst/>
@@ -51,13 +69,39 @@
       </w:r>
       <w:r>
         <w:rPr>
+          <w:sz w:val="320"/>
+          <w:szCs w:val="320"/>
+        </w:rPr>
+        <w:t>Start</w:t>
+      </w:r>
+      <w:r>
+        <w:rPr>
+          <w:sz w:val="180"/>
+          <w:szCs w:val="180"/>
+        </w:rPr>
+        <w:br w:type="page"/>
+      </w:r>
+    </w:p>
+    <w:p>
+      <w:pPr>
+        <w:jc w:val="center"/>
+        <w:rPr>
+          <w:sz w:val="180"/>
+          <w:szCs w:val="180"/>
+        </w:rPr>
+      </w:pPr>
+      <w:r>
+        <w:rPr>
           <w:noProof/>
-        </w:rPr>
+          <w:sz w:val="180"/>
+          <w:szCs w:val="180"/>
+        </w:rPr>
+        <w:lastRenderedPageBreak/>
         <w:drawing>
-          <wp:inline distT="0" distB="0" distL="0" distR="0" wp14:anchorId="75B40217" wp14:editId="26D4C08B">
+          <wp:inline distT="0" distB="0" distL="0" distR="0" wp14:anchorId="437795C4" wp14:editId="49B6E0C3">
             <wp:extent cx="2520000" cy="2520000"/>
             <wp:effectExtent l="0" t="0" r="0" b="0"/>
-            <wp:docPr id="1353909806" name="Grafik 2" descr="Ein Bild, das Text, Screenshot, Grafiken, Kreis enthält.&#10;&#10;Automatisch generierte Beschreibung"/>
+            <wp:docPr id="120332004" name="Grafik 1" descr="Ein Bild, das Text, Screenshot, Grafiken, Schrift enthält.&#10;&#10;Automatisch generierte Beschreibung"/>
             <wp:cNvGraphicFramePr>
               <a:graphicFrameLocks xmlns:a="http://schemas.openxmlformats.org/drawingml/2006/main" noChangeAspect="1"/>
             </wp:cNvGraphicFramePr>
@@ -65,7 +109,7 @@
               <a:graphicData uri="http://schemas.openxmlformats.org/drawingml/2006/picture">
                 <pic:pic xmlns:pic="http://schemas.openxmlformats.org/drawingml/2006/picture">
                   <pic:nvPicPr>
-                    <pic:cNvPr id="1353909806" name="Grafik 2" descr="Ein Bild, das Text, Screenshot, Grafiken, Kreis enthält.&#10;&#10;Automatisch generierte Beschreibung"/>
+                    <pic:cNvPr id="120332004" name="Grafik 1" descr="Ein Bild, das Text, Screenshot, Grafiken, Schrift enthält.&#10;&#10;Automatisch generierte Beschreibung"/>
                     <pic:cNvPicPr/>
                   </pic:nvPicPr>
                   <pic:blipFill>
@@ -98,12 +142,14 @@
       <w:r>
         <w:rPr>
           <w:noProof/>
+          <w:sz w:val="180"/>
+          <w:szCs w:val="180"/>
         </w:rPr>
         <w:drawing>
-          <wp:inline distT="0" distB="0" distL="0" distR="0" wp14:anchorId="3CDF5930" wp14:editId="0A9D7525">
+          <wp:inline distT="0" distB="0" distL="0" distR="0" wp14:anchorId="75B40217" wp14:editId="26D4C08B">
             <wp:extent cx="2520000" cy="2520000"/>
             <wp:effectExtent l="0" t="0" r="0" b="0"/>
-            <wp:docPr id="214738217" name="Grafik 3" descr="Ein Bild, das Text, Screenshot, Grafiken, Schrift enthält.&#10;&#10;Automatisch generierte Beschreibung"/>
+            <wp:docPr id="1353909806" name="Grafik 2" descr="Ein Bild, das Text, Screenshot, Grafiken, Kreis enthält.&#10;&#10;Automatisch generierte Beschreibung"/>
             <wp:cNvGraphicFramePr>
               <a:graphicFrameLocks xmlns:a="http://schemas.openxmlformats.org/drawingml/2006/main" noChangeAspect="1"/>
             </wp:cNvGraphicFramePr>
@@ -111,7 +157,7 @@
               <a:graphicData uri="http://schemas.openxmlformats.org/drawingml/2006/picture">
                 <pic:pic xmlns:pic="http://schemas.openxmlformats.org/drawingml/2006/picture">
                   <pic:nvPicPr>
-                    <pic:cNvPr id="214738217" name="Grafik 3" descr="Ein Bild, das Text, Screenshot, Grafiken, Schrift enthält.&#10;&#10;Automatisch generierte Beschreibung"/>
+                    <pic:cNvPr id="1353909806" name="Grafik 2" descr="Ein Bild, das Text, Screenshot, Grafiken, Kreis enthält.&#10;&#10;Automatisch generierte Beschreibung"/>
                     <pic:cNvPicPr/>
                   </pic:nvPicPr>
                   <pic:blipFill>
@@ -144,12 +190,14 @@
       <w:r>
         <w:rPr>
           <w:noProof/>
+          <w:sz w:val="180"/>
+          <w:szCs w:val="180"/>
         </w:rPr>
         <w:drawing>
-          <wp:inline distT="0" distB="0" distL="0" distR="0" wp14:anchorId="4F711ED2" wp14:editId="057CFA08">
+          <wp:inline distT="0" distB="0" distL="0" distR="0" wp14:anchorId="3CDF5930" wp14:editId="0A9D7525">
             <wp:extent cx="2520000" cy="2520000"/>
             <wp:effectExtent l="0" t="0" r="0" b="0"/>
-            <wp:docPr id="1134613467" name="Grafik 4" descr="Ein Bild, das Text, Screenshot, Grafiken, Muster enthält.&#10;&#10;Automatisch generierte Beschreibung"/>
+            <wp:docPr id="214738217" name="Grafik 3" descr="Ein Bild, das Text, Screenshot, Grafiken, Schrift enthält.&#10;&#10;Automatisch generierte Beschreibung"/>
             <wp:cNvGraphicFramePr>
               <a:graphicFrameLocks xmlns:a="http://schemas.openxmlformats.org/drawingml/2006/main" noChangeAspect="1"/>
             </wp:cNvGraphicFramePr>
@@ -157,7 +205,7 @@
               <a:graphicData uri="http://schemas.openxmlformats.org/drawingml/2006/picture">
                 <pic:pic xmlns:pic="http://schemas.openxmlformats.org/drawingml/2006/picture">
                   <pic:nvPicPr>
-                    <pic:cNvPr id="1134613467" name="Grafik 4" descr="Ein Bild, das Text, Screenshot, Grafiken, Muster enthält.&#10;&#10;Automatisch generierte Beschreibung"/>
+                    <pic:cNvPr id="214738217" name="Grafik 3" descr="Ein Bild, das Text, Screenshot, Grafiken, Schrift enthält.&#10;&#10;Automatisch generierte Beschreibung"/>
                     <pic:cNvPicPr/>
                   </pic:nvPicPr>
                   <pic:blipFill>
@@ -190,12 +238,14 @@
       <w:r>
         <w:rPr>
           <w:noProof/>
+          <w:sz w:val="180"/>
+          <w:szCs w:val="180"/>
         </w:rPr>
         <w:drawing>
-          <wp:inline distT="0" distB="0" distL="0" distR="0" wp14:anchorId="47904A58" wp14:editId="7BAA514A">
+          <wp:inline distT="0" distB="0" distL="0" distR="0" wp14:anchorId="4F711ED2" wp14:editId="057CFA08">
             <wp:extent cx="2520000" cy="2520000"/>
             <wp:effectExtent l="0" t="0" r="0" b="0"/>
-            <wp:docPr id="352326356" name="Grafik 5" descr="Ein Bild, das Text, Screenshot, Grafiken, Muster enthält.&#10;&#10;Automatisch generierte Beschreibung"/>
+            <wp:docPr id="1134613467" name="Grafik 4" descr="Ein Bild, das Text, Screenshot, Grafiken, Muster enthält.&#10;&#10;Automatisch generierte Beschreibung"/>
             <wp:cNvGraphicFramePr>
               <a:graphicFrameLocks xmlns:a="http://schemas.openxmlformats.org/drawingml/2006/main" noChangeAspect="1"/>
             </wp:cNvGraphicFramePr>
@@ -203,7 +253,7 @@
               <a:graphicData uri="http://schemas.openxmlformats.org/drawingml/2006/picture">
                 <pic:pic xmlns:pic="http://schemas.openxmlformats.org/drawingml/2006/picture">
                   <pic:nvPicPr>
-                    <pic:cNvPr id="352326356" name="Grafik 5" descr="Ein Bild, das Text, Screenshot, Grafiken, Muster enthält.&#10;&#10;Automatisch generierte Beschreibung"/>
+                    <pic:cNvPr id="1134613467" name="Grafik 4" descr="Ein Bild, das Text, Screenshot, Grafiken, Muster enthält.&#10;&#10;Automatisch generierte Beschreibung"/>
                     <pic:cNvPicPr/>
                   </pic:nvPicPr>
                   <pic:blipFill>
@@ -236,12 +286,14 @@
       <w:r>
         <w:rPr>
           <w:noProof/>
+          <w:sz w:val="180"/>
+          <w:szCs w:val="180"/>
         </w:rPr>
         <w:drawing>
-          <wp:inline distT="0" distB="0" distL="0" distR="0" wp14:anchorId="3349ED05" wp14:editId="2CABD001">
+          <wp:inline distT="0" distB="0" distL="0" distR="0" wp14:anchorId="47904A58" wp14:editId="7BAA514A">
             <wp:extent cx="2520000" cy="2520000"/>
             <wp:effectExtent l="0" t="0" r="0" b="0"/>
-            <wp:docPr id="1716141112" name="Grafik 6" descr="Ein Bild, das Text, Screenshot, Grafiken, Muster enthält.&#10;&#10;Automatisch generierte Beschreibung"/>
+            <wp:docPr id="352326356" name="Grafik 5" descr="Ein Bild, das Text, Screenshot, Grafiken, Muster enthält.&#10;&#10;Automatisch generierte Beschreibung"/>
             <wp:cNvGraphicFramePr>
               <a:graphicFrameLocks xmlns:a="http://schemas.openxmlformats.org/drawingml/2006/main" noChangeAspect="1"/>
             </wp:cNvGraphicFramePr>
@@ -249,7 +301,7 @@
               <a:graphicData uri="http://schemas.openxmlformats.org/drawingml/2006/picture">
                 <pic:pic xmlns:pic="http://schemas.openxmlformats.org/drawingml/2006/picture">
                   <pic:nvPicPr>
-                    <pic:cNvPr id="1716141112" name="Grafik 6" descr="Ein Bild, das Text, Screenshot, Grafiken, Muster enthält.&#10;&#10;Automatisch generierte Beschreibung"/>
+                    <pic:cNvPr id="352326356" name="Grafik 5" descr="Ein Bild, das Text, Screenshot, Grafiken, Muster enthält.&#10;&#10;Automatisch generierte Beschreibung"/>
                     <pic:cNvPicPr/>
                   </pic:nvPicPr>
                   <pic:blipFill>
@@ -282,13 +334,14 @@
       <w:r>
         <w:rPr>
           <w:noProof/>
-        </w:rPr>
-        <w:lastRenderedPageBreak/>
+          <w:sz w:val="180"/>
+          <w:szCs w:val="180"/>
+        </w:rPr>
         <w:drawing>
-          <wp:inline distT="0" distB="0" distL="0" distR="0" wp14:anchorId="52582140" wp14:editId="7D69D10E">
+          <wp:inline distT="0" distB="0" distL="0" distR="0" wp14:anchorId="3349ED05" wp14:editId="2CABD001">
             <wp:extent cx="2520000" cy="2520000"/>
             <wp:effectExtent l="0" t="0" r="0" b="0"/>
-            <wp:docPr id="1224718131" name="Grafik 7" descr="Ein Bild, das Text, Screenshot, Grafiken, Muster enthält.&#10;&#10;Automatisch generierte Beschreibung"/>
+            <wp:docPr id="1716141112" name="Grafik 6" descr="Ein Bild, das Text, Screenshot, Grafiken, Muster enthält.&#10;&#10;Automatisch generierte Beschreibung"/>
             <wp:cNvGraphicFramePr>
               <a:graphicFrameLocks xmlns:a="http://schemas.openxmlformats.org/drawingml/2006/main" noChangeAspect="1"/>
             </wp:cNvGraphicFramePr>
@@ -296,7 +349,7 @@
               <a:graphicData uri="http://schemas.openxmlformats.org/drawingml/2006/picture">
                 <pic:pic xmlns:pic="http://schemas.openxmlformats.org/drawingml/2006/picture">
                   <pic:nvPicPr>
-                    <pic:cNvPr id="1224718131" name="Grafik 7" descr="Ein Bild, das Text, Screenshot, Grafiken, Muster enthält.&#10;&#10;Automatisch generierte Beschreibung"/>
+                    <pic:cNvPr id="1716141112" name="Grafik 6" descr="Ein Bild, das Text, Screenshot, Grafiken, Muster enthält.&#10;&#10;Automatisch generierte Beschreibung"/>
                     <pic:cNvPicPr/>
                   </pic:nvPicPr>
                   <pic:blipFill>
@@ -329,12 +382,15 @@
       <w:r>
         <w:rPr>
           <w:noProof/>
-        </w:rPr>
+          <w:sz w:val="180"/>
+          <w:szCs w:val="180"/>
+        </w:rPr>
+        <w:lastRenderedPageBreak/>
         <w:drawing>
-          <wp:inline distT="0" distB="0" distL="0" distR="0" wp14:anchorId="44432F14" wp14:editId="08AE60D7">
+          <wp:inline distT="0" distB="0" distL="0" distR="0" wp14:anchorId="52582140" wp14:editId="7D69D10E">
             <wp:extent cx="2520000" cy="2520000"/>
             <wp:effectExtent l="0" t="0" r="0" b="0"/>
-            <wp:docPr id="2050267435" name="Grafik 8" descr="Ein Bild, das Text, Screenshot, Grafiken, Kreis enthält.&#10;&#10;Automatisch generierte Beschreibung"/>
+            <wp:docPr id="1224718131" name="Grafik 7" descr="Ein Bild, das Text, Screenshot, Grafiken, Muster enthält.&#10;&#10;Automatisch generierte Beschreibung"/>
             <wp:cNvGraphicFramePr>
               <a:graphicFrameLocks xmlns:a="http://schemas.openxmlformats.org/drawingml/2006/main" noChangeAspect="1"/>
             </wp:cNvGraphicFramePr>
@@ -342,7 +398,7 @@
               <a:graphicData uri="http://schemas.openxmlformats.org/drawingml/2006/picture">
                 <pic:pic xmlns:pic="http://schemas.openxmlformats.org/drawingml/2006/picture">
                   <pic:nvPicPr>
-                    <pic:cNvPr id="2050267435" name="Grafik 8" descr="Ein Bild, das Text, Screenshot, Grafiken, Kreis enthält.&#10;&#10;Automatisch generierte Beschreibung"/>
+                    <pic:cNvPr id="1224718131" name="Grafik 7" descr="Ein Bild, das Text, Screenshot, Grafiken, Muster enthält.&#10;&#10;Automatisch generierte Beschreibung"/>
                     <pic:cNvPicPr/>
                   </pic:nvPicPr>
                   <pic:blipFill>
@@ -375,12 +431,14 @@
       <w:r>
         <w:rPr>
           <w:noProof/>
+          <w:sz w:val="180"/>
+          <w:szCs w:val="180"/>
         </w:rPr>
         <w:drawing>
-          <wp:inline distT="0" distB="0" distL="0" distR="0" wp14:anchorId="24643B06" wp14:editId="45CF6C17">
+          <wp:inline distT="0" distB="0" distL="0" distR="0" wp14:anchorId="44432F14" wp14:editId="08AE60D7">
             <wp:extent cx="2520000" cy="2520000"/>
             <wp:effectExtent l="0" t="0" r="0" b="0"/>
-            <wp:docPr id="140928822" name="Grafik 9" descr="Ein Bild, das Text, Screenshot, Grafiken, Schrift enthält.&#10;&#10;Automatisch generierte Beschreibung"/>
+            <wp:docPr id="2050267435" name="Grafik 8" descr="Ein Bild, das Text, Screenshot, Grafiken, Kreis enthält.&#10;&#10;Automatisch generierte Beschreibung"/>
             <wp:cNvGraphicFramePr>
               <a:graphicFrameLocks xmlns:a="http://schemas.openxmlformats.org/drawingml/2006/main" noChangeAspect="1"/>
             </wp:cNvGraphicFramePr>
@@ -388,7 +446,7 @@
               <a:graphicData uri="http://schemas.openxmlformats.org/drawingml/2006/picture">
                 <pic:pic xmlns:pic="http://schemas.openxmlformats.org/drawingml/2006/picture">
                   <pic:nvPicPr>
-                    <pic:cNvPr id="140928822" name="Grafik 9" descr="Ein Bild, das Text, Screenshot, Grafiken, Schrift enthält.&#10;&#10;Automatisch generierte Beschreibung"/>
+                    <pic:cNvPr id="2050267435" name="Grafik 8" descr="Ein Bild, das Text, Screenshot, Grafiken, Kreis enthält.&#10;&#10;Automatisch generierte Beschreibung"/>
                     <pic:cNvPicPr/>
                   </pic:nvPicPr>
                   <pic:blipFill>
@@ -421,12 +479,14 @@
       <w:r>
         <w:rPr>
           <w:noProof/>
+          <w:sz w:val="180"/>
+          <w:szCs w:val="180"/>
         </w:rPr>
         <w:drawing>
-          <wp:inline distT="0" distB="0" distL="0" distR="0" wp14:anchorId="25A3E2E2" wp14:editId="020F212C">
+          <wp:inline distT="0" distB="0" distL="0" distR="0" wp14:anchorId="24643B06" wp14:editId="45CF6C17">
             <wp:extent cx="2520000" cy="2520000"/>
             <wp:effectExtent l="0" t="0" r="0" b="0"/>
-            <wp:docPr id="1504348956" name="Grafik 10" descr="Ein Bild, das Text, Screenshot, Grafiken, Muster enthält.&#10;&#10;Automatisch generierte Beschreibung"/>
+            <wp:docPr id="140928822" name="Grafik 9" descr="Ein Bild, das Text, Screenshot, Grafiken, Schrift enthält.&#10;&#10;Automatisch generierte Beschreibung"/>
             <wp:cNvGraphicFramePr>
               <a:graphicFrameLocks xmlns:a="http://schemas.openxmlformats.org/drawingml/2006/main" noChangeAspect="1"/>
             </wp:cNvGraphicFramePr>
@@ -434,7 +494,7 @@
               <a:graphicData uri="http://schemas.openxmlformats.org/drawingml/2006/picture">
                 <pic:pic xmlns:pic="http://schemas.openxmlformats.org/drawingml/2006/picture">
                   <pic:nvPicPr>
-                    <pic:cNvPr id="1504348956" name="Grafik 10" descr="Ein Bild, das Text, Screenshot, Grafiken, Muster enthält.&#10;&#10;Automatisch generierte Beschreibung"/>
+                    <pic:cNvPr id="140928822" name="Grafik 9" descr="Ein Bild, das Text, Screenshot, Grafiken, Schrift enthält.&#10;&#10;Automatisch generierte Beschreibung"/>
                     <pic:cNvPicPr/>
                   </pic:nvPicPr>
                   <pic:blipFill>
@@ -467,12 +527,14 @@
       <w:r>
         <w:rPr>
           <w:noProof/>
+          <w:sz w:val="180"/>
+          <w:szCs w:val="180"/>
         </w:rPr>
         <w:drawing>
-          <wp:inline distT="0" distB="0" distL="0" distR="0" wp14:anchorId="2B7131A4" wp14:editId="06717DF7">
+          <wp:inline distT="0" distB="0" distL="0" distR="0" wp14:anchorId="25A3E2E2" wp14:editId="020F212C">
             <wp:extent cx="2520000" cy="2520000"/>
             <wp:effectExtent l="0" t="0" r="0" b="0"/>
-            <wp:docPr id="128477385" name="Grafik 11" descr="Ein Bild, das Text, Grafiken, Screenshot, Muster enthält.&#10;&#10;Automatisch generierte Beschreibung"/>
+            <wp:docPr id="1504348956" name="Grafik 10" descr="Ein Bild, das Text, Screenshot, Grafiken, Muster enthält.&#10;&#10;Automatisch generierte Beschreibung"/>
             <wp:cNvGraphicFramePr>
               <a:graphicFrameLocks xmlns:a="http://schemas.openxmlformats.org/drawingml/2006/main" noChangeAspect="1"/>
             </wp:cNvGraphicFramePr>
@@ -480,7 +542,7 @@
               <a:graphicData uri="http://schemas.openxmlformats.org/drawingml/2006/picture">
                 <pic:pic xmlns:pic="http://schemas.openxmlformats.org/drawingml/2006/picture">
                   <pic:nvPicPr>
-                    <pic:cNvPr id="128477385" name="Grafik 11" descr="Ein Bild, das Text, Grafiken, Screenshot, Muster enthält.&#10;&#10;Automatisch generierte Beschreibung"/>
+                    <pic:cNvPr id="1504348956" name="Grafik 10" descr="Ein Bild, das Text, Screenshot, Grafiken, Muster enthält.&#10;&#10;Automatisch generierte Beschreibung"/>
                     <pic:cNvPicPr/>
                   </pic:nvPicPr>
                   <pic:blipFill>
@@ -513,12 +575,14 @@
       <w:r>
         <w:rPr>
           <w:noProof/>
+          <w:sz w:val="180"/>
+          <w:szCs w:val="180"/>
         </w:rPr>
         <w:drawing>
-          <wp:inline distT="0" distB="0" distL="0" distR="0" wp14:anchorId="6C33022A" wp14:editId="14B779D7">
+          <wp:inline distT="0" distB="0" distL="0" distR="0" wp14:anchorId="2B7131A4" wp14:editId="06717DF7">
             <wp:extent cx="2520000" cy="2520000"/>
             <wp:effectExtent l="0" t="0" r="0" b="0"/>
-            <wp:docPr id="106299152" name="Grafik 12" descr="Ein Bild, das Text, Screenshot, Grafiken, Schrift enthält.&#10;&#10;Automatisch generierte Beschreibung"/>
+            <wp:docPr id="128477385" name="Grafik 11" descr="Ein Bild, das Text, Grafiken, Screenshot, Muster enthält.&#10;&#10;Automatisch generierte Beschreibung"/>
             <wp:cNvGraphicFramePr>
               <a:graphicFrameLocks xmlns:a="http://schemas.openxmlformats.org/drawingml/2006/main" noChangeAspect="1"/>
             </wp:cNvGraphicFramePr>
@@ -526,7 +590,7 @@
               <a:graphicData uri="http://schemas.openxmlformats.org/drawingml/2006/picture">
                 <pic:pic xmlns:pic="http://schemas.openxmlformats.org/drawingml/2006/picture">
                   <pic:nvPicPr>
-                    <pic:cNvPr id="106299152" name="Grafik 12" descr="Ein Bild, das Text, Screenshot, Grafiken, Schrift enthält.&#10;&#10;Automatisch generierte Beschreibung"/>
+                    <pic:cNvPr id="128477385" name="Grafik 11" descr="Ein Bild, das Text, Grafiken, Screenshot, Muster enthält.&#10;&#10;Automatisch generierte Beschreibung"/>
                     <pic:cNvPicPr/>
                   </pic:nvPicPr>
                   <pic:blipFill>
@@ -555,6 +619,143 @@
             </a:graphic>
           </wp:inline>
         </w:drawing>
+      </w:r>
+      <w:r>
+        <w:rPr>
+          <w:noProof/>
+          <w:sz w:val="180"/>
+          <w:szCs w:val="180"/>
+        </w:rPr>
+        <w:drawing>
+          <wp:inline distT="0" distB="0" distL="0" distR="0" wp14:anchorId="6C33022A" wp14:editId="14B779D7">
+            <wp:extent cx="2520000" cy="2520000"/>
+            <wp:effectExtent l="0" t="0" r="0" b="0"/>
+            <wp:docPr id="106299152" name="Grafik 12" descr="Ein Bild, das Text, Screenshot, Grafiken, Schrift enthält.&#10;&#10;Automatisch generierte Beschreibung"/>
+            <wp:cNvGraphicFramePr>
+              <a:graphicFrameLocks xmlns:a="http://schemas.openxmlformats.org/drawingml/2006/main" noChangeAspect="1"/>
+            </wp:cNvGraphicFramePr>
+            <a:graphic xmlns:a="http://schemas.openxmlformats.org/drawingml/2006/main">
+              <a:graphicData uri="http://schemas.openxmlformats.org/drawingml/2006/picture">
+                <pic:pic xmlns:pic="http://schemas.openxmlformats.org/drawingml/2006/picture">
+                  <pic:nvPicPr>
+                    <pic:cNvPr id="106299152" name="Grafik 12" descr="Ein Bild, das Text, Screenshot, Grafiken, Schrift enthält.&#10;&#10;Automatisch generierte Beschreibung"/>
+                    <pic:cNvPicPr/>
+                  </pic:nvPicPr>
+                  <pic:blipFill>
+                    <a:blip r:embed="rId16" cstate="print">
+                      <a:extLst>
+                        <a:ext uri="{28A0092B-C50C-407E-A947-70E740481C1C}">
+                          <a14:useLocalDpi xmlns:a14="http://schemas.microsoft.com/office/drawing/2010/main" val="0"/>
+                        </a:ext>
+                      </a:extLst>
+                    </a:blip>
+                    <a:stretch>
+                      <a:fillRect/>
+                    </a:stretch>
+                  </pic:blipFill>
+                  <pic:spPr>
+                    <a:xfrm>
+                      <a:off x="0" y="0"/>
+                      <a:ext cx="2520000" cy="2520000"/>
+                    </a:xfrm>
+                    <a:prstGeom prst="rect">
+                      <a:avLst/>
+                    </a:prstGeom>
+                  </pic:spPr>
+                </pic:pic>
+              </a:graphicData>
+            </a:graphic>
+          </wp:inline>
+        </w:drawing>
+      </w:r>
+    </w:p>
+    <w:p>
+      <w:pPr>
+        <w:rPr>
+          <w:sz w:val="180"/>
+          <w:szCs w:val="180"/>
+        </w:rPr>
+      </w:pPr>
+      <w:r>
+        <w:rPr>
+          <w:sz w:val="180"/>
+          <w:szCs w:val="180"/>
+        </w:rPr>
+        <w:br w:type="page"/>
+      </w:r>
+    </w:p>
+    <w:p>
+      <w:pPr>
+        <w:jc w:val="center"/>
+        <w:rPr>
+          <w:sz w:val="180"/>
+          <w:szCs w:val="180"/>
+        </w:rPr>
+      </w:pPr>
+      <w:r>
+        <w:rPr>
+          <w:noProof/>
+          <w:sz w:val="180"/>
+          <w:szCs w:val="180"/>
+        </w:rPr>
+        <w:lastRenderedPageBreak/>
+        <w:drawing>
+          <wp:inline distT="0" distB="0" distL="0" distR="0" wp14:anchorId="0C57B2CC" wp14:editId="5AA85D1C">
+            <wp:extent cx="5756910" cy="5756910"/>
+            <wp:effectExtent l="0" t="0" r="0" b="0"/>
+            <wp:docPr id="1766544956" name="Grafik 2" descr="Ein Bild, das Text, Grafiken, Muster, Logo enthält.&#10;&#10;Automatisch generierte Beschreibung"/>
+            <wp:cNvGraphicFramePr>
+              <a:graphicFrameLocks xmlns:a="http://schemas.openxmlformats.org/drawingml/2006/main" noChangeAspect="1"/>
+            </wp:cNvGraphicFramePr>
+            <a:graphic xmlns:a="http://schemas.openxmlformats.org/drawingml/2006/main">
+              <a:graphicData uri="http://schemas.openxmlformats.org/drawingml/2006/picture">
+                <pic:pic xmlns:pic="http://schemas.openxmlformats.org/drawingml/2006/picture">
+                  <pic:nvPicPr>
+                    <pic:cNvPr id="1766544956" name="Grafik 2" descr="Ein Bild, das Text, Grafiken, Muster, Logo enthält.&#10;&#10;Automatisch generierte Beschreibung"/>
+                    <pic:cNvPicPr/>
+                  </pic:nvPicPr>
+                  <pic:blipFill>
+                    <a:blip r:embed="rId17" cstate="print">
+                      <a:extLst>
+                        <a:ext uri="{28A0092B-C50C-407E-A947-70E740481C1C}">
+                          <a14:useLocalDpi xmlns:a14="http://schemas.microsoft.com/office/drawing/2010/main" val="0"/>
+                        </a:ext>
+                      </a:extLst>
+                    </a:blip>
+                    <a:stretch>
+                      <a:fillRect/>
+                    </a:stretch>
+                  </pic:blipFill>
+                  <pic:spPr>
+                    <a:xfrm>
+                      <a:off x="0" y="0"/>
+                      <a:ext cx="5756910" cy="5756910"/>
+                    </a:xfrm>
+                    <a:prstGeom prst="rect">
+                      <a:avLst/>
+                    </a:prstGeom>
+                  </pic:spPr>
+                </pic:pic>
+              </a:graphicData>
+            </a:graphic>
+          </wp:inline>
+        </w:drawing>
+      </w:r>
+    </w:p>
+    <w:p>
+      <w:pPr>
+        <w:jc w:val="center"/>
+        <w:rPr>
+          <w:sz w:val="320"/>
+          <w:szCs w:val="320"/>
+        </w:rPr>
+      </w:pPr>
+      <w:r>
+        <w:rPr>
+          <w:sz w:val="320"/>
+          <w:szCs w:val="320"/>
+        </w:rPr>
+        <w:t>Ende</w:t>
       </w:r>
     </w:p>
     <w:sectPr>

</xml_diff>